<commit_message>
Egyedmodell javítva és dokumentációhoz adva, régi törölve
</commit_message>
<xml_diff>
--- a/Spar-ta_doku.docx
+++ b/Spar-ta_doku.docx
@@ -107,19 +107,8 @@
           <w:sz w:val="40"/>
           <w:lang w:val="hu-HU"/>
         </w:rPr>
-        <w:t>Spar-</w:t>
-      </w:r>
-      <w:proofErr w:type="spellStart"/>
-      <w:r>
-        <w:rPr>
-          <w:b/>
-          <w:color w:val="FF0000"/>
-          <w:sz w:val="40"/>
-          <w:lang w:val="hu-HU"/>
-        </w:rPr>
-        <w:t>ta</w:t>
-      </w:r>
-      <w:proofErr w:type="spellEnd"/>
+        <w:t>Spar-ta</w:t>
+      </w:r>
     </w:p>
     <w:p>
       <w:pPr>
@@ -192,20 +181,10 @@
       <w:pPr>
         <w:pStyle w:val="Cmsor2"/>
       </w:pPr>
-      <w:proofErr w:type="spellStart"/>
       <w:r>
         <w:lastRenderedPageBreak/>
-        <w:t>Munka</w:t>
-      </w:r>
-      <w:proofErr w:type="spellEnd"/>
-      <w:r>
-        <w:t xml:space="preserve"> </w:t>
-      </w:r>
-      <w:proofErr w:type="spellStart"/>
-      <w:r>
-        <w:t>felosztása</w:t>
-      </w:r>
-      <w:proofErr w:type="spellEnd"/>
+        <w:t>Munka felosztása</w:t>
+      </w:r>
     </w:p>
     <w:p>
       <w:pPr>
@@ -285,21 +264,8 @@
       <w:pPr>
         <w:pStyle w:val="Cmsor2"/>
       </w:pPr>
-      <w:proofErr w:type="spellStart"/>
-      <w:r>
-        <w:t>Értékelési</w:t>
-      </w:r>
-      <w:proofErr w:type="spellEnd"/>
-      <w:r>
-        <w:t xml:space="preserve"> </w:t>
-      </w:r>
-      <w:proofErr w:type="spellStart"/>
-      <w:r>
-        <w:t>mód</w:t>
-      </w:r>
-      <w:proofErr w:type="spellEnd"/>
-      <w:r>
-        <w:t>:</w:t>
+      <w:r>
+        <w:t>Értékelési mód:</w:t>
       </w:r>
     </w:p>
     <w:p>
@@ -446,27 +412,9 @@
       <w:pPr>
         <w:pStyle w:val="Cmsor2"/>
       </w:pPr>
-      <w:proofErr w:type="spellStart"/>
-      <w:r>
-        <w:t>Feladat</w:t>
-      </w:r>
-      <w:proofErr w:type="spellEnd"/>
-      <w:r>
-        <w:t xml:space="preserve"> </w:t>
-      </w:r>
-      <w:proofErr w:type="spellStart"/>
-      <w:r>
-        <w:t>szöveges</w:t>
-      </w:r>
-      <w:proofErr w:type="spellEnd"/>
-      <w:r>
-        <w:t xml:space="preserve"> </w:t>
-      </w:r>
-      <w:proofErr w:type="spellStart"/>
-      <w:r>
-        <w:t>leírása</w:t>
-      </w:r>
-      <w:proofErr w:type="spellEnd"/>
+      <w:r>
+        <w:t>Feladat szöveges leírása</w:t>
+      </w:r>
     </w:p>
     <w:p>
       <w:pPr>
@@ -496,134 +444,118 @@
           <w:color w:val="4F81BD" w:themeColor="accent1"/>
           <w:lang w:val="hu-HU"/>
         </w:rPr>
-        <w:t xml:space="preserve"> internetes weboldalát valósítja meg. Az oldalra lesz regisztrált felhasználó és külön </w:t>
-      </w:r>
-      <w:proofErr w:type="spellStart"/>
+        <w:t xml:space="preserve"> internetes weboldalát valósítja meg. Az oldalra lesz regisztrált felhasználó és külön admin bejelentkezés lehetőség. </w:t>
+      </w:r>
       <w:r>
         <w:rPr>
           <w:color w:val="4F81BD" w:themeColor="accent1"/>
           <w:lang w:val="hu-HU"/>
         </w:rPr>
-        <w:t>admin</w:t>
-      </w:r>
-      <w:proofErr w:type="spellEnd"/>
+        <w:t xml:space="preserve">Regisztráció lehetősége új felhasználóknak, adott megrendelés utána az egyszerű felhasználó törzsvásárló rangot kaphat, ami kedvezményeket biztosít neki. </w:t>
+      </w:r>
       <w:r>
         <w:rPr>
           <w:color w:val="4F81BD" w:themeColor="accent1"/>
           <w:lang w:val="hu-HU"/>
         </w:rPr>
-        <w:t xml:space="preserve"> bejelentkezés lehetőség. </w:t>
+        <w:t xml:space="preserve">Az oldal a bejelentkezett felhasználók részére </w:t>
       </w:r>
       <w:r>
         <w:rPr>
           <w:color w:val="4F81BD" w:themeColor="accent1"/>
           <w:lang w:val="hu-HU"/>
         </w:rPr>
-        <w:t xml:space="preserve">Regisztráció lehetősége új felhasználóknak, adott megrendelés utána az egyszerű felhasználó törzsvásárló rangot kaphat, ami kedvezményeket biztosít neki. </w:t>
+        <w:t xml:space="preserve">ajánl </w:t>
       </w:r>
       <w:r>
         <w:rPr>
           <w:color w:val="4F81BD" w:themeColor="accent1"/>
           <w:lang w:val="hu-HU"/>
         </w:rPr>
-        <w:t xml:space="preserve">Az oldal a bejelentkezett felhasználók részére </w:t>
+        <w:t>termékeket,</w:t>
       </w:r>
       <w:r>
         <w:rPr>
           <w:color w:val="4F81BD" w:themeColor="accent1"/>
           <w:lang w:val="hu-HU"/>
         </w:rPr>
-        <w:t xml:space="preserve">ajánl </w:t>
+        <w:t xml:space="preserve"> amit korábban</w:t>
       </w:r>
       <w:r>
         <w:rPr>
           <w:color w:val="4F81BD" w:themeColor="accent1"/>
           <w:lang w:val="hu-HU"/>
         </w:rPr>
-        <w:t>termékeket,</w:t>
+        <w:t xml:space="preserve"> már megvásárolt</w:t>
       </w:r>
       <w:r>
         <w:rPr>
           <w:color w:val="4F81BD" w:themeColor="accent1"/>
           <w:lang w:val="hu-HU"/>
         </w:rPr>
-        <w:t xml:space="preserve"> amit korábban</w:t>
+        <w:t>.</w:t>
       </w:r>
       <w:r>
         <w:rPr>
           <w:color w:val="4F81BD" w:themeColor="accent1"/>
           <w:lang w:val="hu-HU"/>
         </w:rPr>
-        <w:t xml:space="preserve"> már megvásárolt</w:t>
+        <w:t xml:space="preserve"> Lehetőség a vásárlási</w:t>
       </w:r>
       <w:r>
         <w:rPr>
           <w:color w:val="4F81BD" w:themeColor="accent1"/>
           <w:lang w:val="hu-HU"/>
         </w:rPr>
-        <w:t>.</w:t>
+        <w:t xml:space="preserve"> előzmények visszanézésére.</w:t>
       </w:r>
       <w:r>
         <w:rPr>
           <w:color w:val="4F81BD" w:themeColor="accent1"/>
           <w:lang w:val="hu-HU"/>
         </w:rPr>
-        <w:t xml:space="preserve"> Lehetőség a vásárlási</w:t>
+        <w:t xml:space="preserve"> </w:t>
       </w:r>
       <w:r>
         <w:rPr>
           <w:color w:val="4F81BD" w:themeColor="accent1"/>
           <w:lang w:val="hu-HU"/>
         </w:rPr>
-        <w:t xml:space="preserve"> előzmények visszanézésére.</w:t>
+        <w:t>Lehetőség lesz a</w:t>
       </w:r>
       <w:r>
         <w:rPr>
           <w:color w:val="4F81BD" w:themeColor="accent1"/>
           <w:lang w:val="hu-HU"/>
         </w:rPr>
-        <w:t xml:space="preserve"> </w:t>
+        <w:t xml:space="preserve"> termékek </w:t>
       </w:r>
       <w:r>
         <w:rPr>
           <w:color w:val="4F81BD" w:themeColor="accent1"/>
           <w:lang w:val="hu-HU"/>
         </w:rPr>
-        <w:t>Lehetőség lesz a</w:t>
+        <w:t xml:space="preserve">szűrésére </w:t>
       </w:r>
       <w:r>
         <w:rPr>
           <w:color w:val="4F81BD" w:themeColor="accent1"/>
           <w:lang w:val="hu-HU"/>
         </w:rPr>
-        <w:t xml:space="preserve"> termékek </w:t>
+        <w:t>kategóriák szerint</w:t>
       </w:r>
       <w:r>
         <w:rPr>
           <w:color w:val="4F81BD" w:themeColor="accent1"/>
           <w:lang w:val="hu-HU"/>
         </w:rPr>
-        <w:t xml:space="preserve">szűrésére </w:t>
+        <w:t xml:space="preserve"> vagy komment hozzáfűzésre</w:t>
       </w:r>
       <w:r>
         <w:rPr>
           <w:color w:val="4F81BD" w:themeColor="accent1"/>
           <w:lang w:val="hu-HU"/>
         </w:rPr>
-        <w:t>kategóriák szerint</w:t>
-      </w:r>
-      <w:r>
-        <w:rPr>
-          <w:color w:val="4F81BD" w:themeColor="accent1"/>
-          <w:lang w:val="hu-HU"/>
-        </w:rPr>
-        <w:t xml:space="preserve"> vagy komment hozzáfűzésre</w:t>
-      </w:r>
-      <w:r>
-        <w:rPr>
-          <w:color w:val="4F81BD" w:themeColor="accent1"/>
-          <w:lang w:val="hu-HU"/>
-        </w:rPr>
         <w:t xml:space="preserve">. Profilba kedvenc termékek elmentése, a gyorsabb vásárlásért. </w:t>
       </w:r>
     </w:p>
@@ -631,11 +563,9 @@
       <w:pPr>
         <w:pStyle w:val="Cmsor2"/>
       </w:pPr>
-      <w:proofErr w:type="spellStart"/>
       <w:r>
         <w:t>Követelménykatalógus</w:t>
       </w:r>
-      <w:proofErr w:type="spellEnd"/>
     </w:p>
     <w:p>
       <w:pPr>
@@ -791,21 +721,12 @@
                 <w:lang w:val="hu-HU"/>
               </w:rPr>
             </w:pPr>
-            <w:proofErr w:type="spellStart"/>
-            <w:r>
-              <w:rPr>
-                <w:color w:val="4F81BD" w:themeColor="accent1"/>
-                <w:lang w:val="hu-HU"/>
-              </w:rPr>
-              <w:t>Felh_név</w:t>
-            </w:r>
-            <w:proofErr w:type="spellEnd"/>
-            <w:r>
-              <w:rPr>
-                <w:color w:val="4F81BD" w:themeColor="accent1"/>
-                <w:lang w:val="hu-HU"/>
-              </w:rPr>
-              <w:t xml:space="preserve">, </w:t>
+            <w:r>
+              <w:rPr>
+                <w:color w:val="4F81BD" w:themeColor="accent1"/>
+                <w:lang w:val="hu-HU"/>
+              </w:rPr>
+              <w:t xml:space="preserve">Felh_név, </w:t>
             </w:r>
             <w:r>
               <w:rPr>
@@ -821,7 +742,6 @@
               </w:rPr>
               <w:t xml:space="preserve">, Email, </w:t>
             </w:r>
-            <w:proofErr w:type="spellStart"/>
             <w:r>
               <w:rPr>
                 <w:color w:val="4F81BD" w:themeColor="accent1"/>
@@ -829,7 +749,6 @@
               </w:rPr>
               <w:t>Szül_dátum</w:t>
             </w:r>
-            <w:proofErr w:type="spellEnd"/>
           </w:p>
         </w:tc>
         <w:tc>
@@ -885,31 +804,13 @@
                 <w:lang w:val="hu-HU"/>
               </w:rPr>
             </w:pPr>
-            <w:proofErr w:type="spellStart"/>
-            <w:r>
-              <w:rPr>
-                <w:color w:val="4F81BD" w:themeColor="accent1"/>
-                <w:lang w:val="hu-HU"/>
-              </w:rPr>
-              <w:t>User</w:t>
-            </w:r>
-            <w:proofErr w:type="spellEnd"/>
-            <w:r>
-              <w:rPr>
-                <w:color w:val="4F81BD" w:themeColor="accent1"/>
-                <w:lang w:val="hu-HU"/>
-              </w:rPr>
-              <w:t xml:space="preserve">, </w:t>
-            </w:r>
-            <w:proofErr w:type="spellStart"/>
-            <w:r>
-              <w:rPr>
-                <w:color w:val="4F81BD" w:themeColor="accent1"/>
-                <w:lang w:val="hu-HU"/>
-              </w:rPr>
-              <w:t>Admin</w:t>
-            </w:r>
-            <w:proofErr w:type="spellEnd"/>
+            <w:r>
+              <w:rPr>
+                <w:color w:val="4F81BD" w:themeColor="accent1"/>
+                <w:lang w:val="hu-HU"/>
+              </w:rPr>
+              <w:t>User, Admin</w:t>
+            </w:r>
           </w:p>
         </w:tc>
         <w:tc>
@@ -923,21 +824,12 @@
                 <w:lang w:val="hu-HU"/>
               </w:rPr>
             </w:pPr>
-            <w:proofErr w:type="spellStart"/>
-            <w:r>
-              <w:rPr>
-                <w:color w:val="4F81BD" w:themeColor="accent1"/>
-                <w:lang w:val="hu-HU"/>
-              </w:rPr>
-              <w:t>Felh_név</w:t>
-            </w:r>
-            <w:proofErr w:type="spellEnd"/>
-            <w:r>
-              <w:rPr>
-                <w:color w:val="4F81BD" w:themeColor="accent1"/>
-                <w:lang w:val="hu-HU"/>
-              </w:rPr>
-              <w:t>, Jelszó</w:t>
+            <w:r>
+              <w:rPr>
+                <w:color w:val="4F81BD" w:themeColor="accent1"/>
+                <w:lang w:val="hu-HU"/>
+              </w:rPr>
+              <w:t>Felh_név, Jelszó</w:t>
             </w:r>
           </w:p>
         </w:tc>
@@ -987,31 +879,13 @@
                 <w:lang w:val="hu-HU"/>
               </w:rPr>
             </w:pPr>
-            <w:proofErr w:type="spellStart"/>
-            <w:r>
-              <w:rPr>
-                <w:color w:val="4F81BD" w:themeColor="accent1"/>
-                <w:lang w:val="hu-HU"/>
-              </w:rPr>
-              <w:t>User</w:t>
-            </w:r>
-            <w:proofErr w:type="spellEnd"/>
-            <w:r>
-              <w:rPr>
-                <w:color w:val="4F81BD" w:themeColor="accent1"/>
-                <w:lang w:val="hu-HU"/>
-              </w:rPr>
-              <w:t xml:space="preserve">, </w:t>
-            </w:r>
-            <w:proofErr w:type="spellStart"/>
-            <w:r>
-              <w:rPr>
-                <w:color w:val="4F81BD" w:themeColor="accent1"/>
-                <w:lang w:val="hu-HU"/>
-              </w:rPr>
-              <w:t>Admin</w:t>
-            </w:r>
-            <w:proofErr w:type="spellEnd"/>
+            <w:r>
+              <w:rPr>
+                <w:color w:val="4F81BD" w:themeColor="accent1"/>
+                <w:lang w:val="hu-HU"/>
+              </w:rPr>
+              <w:t>User, Admin</w:t>
+            </w:r>
           </w:p>
         </w:tc>
         <w:tc>
@@ -1025,21 +899,12 @@
                 <w:lang w:val="hu-HU"/>
               </w:rPr>
             </w:pPr>
-            <w:proofErr w:type="spellStart"/>
-            <w:r>
-              <w:rPr>
-                <w:color w:val="4F81BD" w:themeColor="accent1"/>
-                <w:lang w:val="hu-HU"/>
-              </w:rPr>
-              <w:t>Felh_név</w:t>
-            </w:r>
-            <w:proofErr w:type="spellEnd"/>
-            <w:r>
-              <w:rPr>
-                <w:color w:val="4F81BD" w:themeColor="accent1"/>
-                <w:lang w:val="hu-HU"/>
-              </w:rPr>
-              <w:t>,</w:t>
+            <w:r>
+              <w:rPr>
+                <w:color w:val="4F81BD" w:themeColor="accent1"/>
+                <w:lang w:val="hu-HU"/>
+              </w:rPr>
+              <w:t>Felh_név,</w:t>
             </w:r>
           </w:p>
         </w:tc>
@@ -1069,21 +934,12 @@
                 <w:lang w:val="hu-HU"/>
               </w:rPr>
             </w:pPr>
-            <w:proofErr w:type="spellStart"/>
-            <w:r>
-              <w:rPr>
-                <w:color w:val="4F81BD" w:themeColor="accent1"/>
-                <w:lang w:val="hu-HU"/>
-              </w:rPr>
-              <w:t>User</w:t>
-            </w:r>
-            <w:proofErr w:type="spellEnd"/>
-            <w:r>
-              <w:rPr>
-                <w:color w:val="4F81BD" w:themeColor="accent1"/>
-                <w:lang w:val="hu-HU"/>
-              </w:rPr>
-              <w:t xml:space="preserve"> adat módosítás</w:t>
+            <w:r>
+              <w:rPr>
+                <w:color w:val="4F81BD" w:themeColor="accent1"/>
+                <w:lang w:val="hu-HU"/>
+              </w:rPr>
+              <w:t>User adat módosítás</w:t>
             </w:r>
           </w:p>
         </w:tc>
@@ -1098,31 +954,13 @@
                 <w:lang w:val="hu-HU"/>
               </w:rPr>
             </w:pPr>
-            <w:proofErr w:type="spellStart"/>
-            <w:r>
-              <w:rPr>
-                <w:color w:val="4F81BD" w:themeColor="accent1"/>
-                <w:lang w:val="hu-HU"/>
-              </w:rPr>
-              <w:t>User</w:t>
-            </w:r>
-            <w:proofErr w:type="spellEnd"/>
-            <w:r>
-              <w:rPr>
-                <w:color w:val="4F81BD" w:themeColor="accent1"/>
-                <w:lang w:val="hu-HU"/>
-              </w:rPr>
-              <w:t xml:space="preserve">, </w:t>
-            </w:r>
-            <w:proofErr w:type="spellStart"/>
-            <w:r>
-              <w:rPr>
-                <w:color w:val="4F81BD" w:themeColor="accent1"/>
-                <w:lang w:val="hu-HU"/>
-              </w:rPr>
-              <w:t>Admin</w:t>
-            </w:r>
-            <w:proofErr w:type="spellEnd"/>
+            <w:r>
+              <w:rPr>
+                <w:color w:val="4F81BD" w:themeColor="accent1"/>
+                <w:lang w:val="hu-HU"/>
+              </w:rPr>
+              <w:t>User, Admin</w:t>
+            </w:r>
             <w:r>
               <w:rPr>
                 <w:color w:val="4F81BD" w:themeColor="accent1"/>
@@ -1143,47 +981,13 @@
                 <w:lang w:val="hu-HU"/>
               </w:rPr>
             </w:pPr>
-            <w:proofErr w:type="spellStart"/>
-            <w:r>
-              <w:rPr>
-                <w:color w:val="4F81BD" w:themeColor="accent1"/>
-                <w:lang w:val="hu-HU"/>
-              </w:rPr>
-              <w:t>Fel_név</w:t>
-            </w:r>
-            <w:proofErr w:type="spellEnd"/>
-            <w:r>
-              <w:rPr>
-                <w:color w:val="4F81BD" w:themeColor="accent1"/>
-                <w:lang w:val="hu-HU"/>
-              </w:rPr>
-              <w:t xml:space="preserve">, Jelszó, Email, Név, Login, </w:t>
-            </w:r>
-            <w:proofErr w:type="spellStart"/>
-            <w:r>
-              <w:rPr>
-                <w:color w:val="4F81BD" w:themeColor="accent1"/>
-                <w:lang w:val="hu-HU"/>
-              </w:rPr>
-              <w:t>Szül_datum</w:t>
-            </w:r>
-            <w:proofErr w:type="spellEnd"/>
-            <w:r>
-              <w:rPr>
-                <w:color w:val="4F81BD" w:themeColor="accent1"/>
-                <w:lang w:val="hu-HU"/>
-              </w:rPr>
-              <w:t xml:space="preserve">, Lakcím, </w:t>
-            </w:r>
-            <w:proofErr w:type="spellStart"/>
-            <w:r>
-              <w:rPr>
-                <w:color w:val="4F81BD" w:themeColor="accent1"/>
-                <w:lang w:val="hu-HU"/>
-              </w:rPr>
-              <w:t>Bankkartya</w:t>
-            </w:r>
-            <w:proofErr w:type="spellEnd"/>
+            <w:r>
+              <w:rPr>
+                <w:color w:val="4F81BD" w:themeColor="accent1"/>
+                <w:lang w:val="hu-HU"/>
+              </w:rPr>
+              <w:t>Fel_név, Jelszó, Email, Név, Login, Szül_datum, Lakcím, Bankkartya</w:t>
+            </w:r>
           </w:p>
         </w:tc>
         <w:tc>
@@ -1232,7 +1036,6 @@
                 <w:lang w:val="hu-HU"/>
               </w:rPr>
             </w:pPr>
-            <w:proofErr w:type="spellStart"/>
             <w:r>
               <w:rPr>
                 <w:color w:val="4F81BD" w:themeColor="accent1"/>
@@ -1240,7 +1043,6 @@
               </w:rPr>
               <w:t>User</w:t>
             </w:r>
-            <w:proofErr w:type="spellEnd"/>
           </w:p>
         </w:tc>
         <w:tc>
@@ -1254,21 +1056,12 @@
                 <w:lang w:val="hu-HU"/>
               </w:rPr>
             </w:pPr>
-            <w:proofErr w:type="spellStart"/>
-            <w:r>
-              <w:rPr>
-                <w:color w:val="4F81BD" w:themeColor="accent1"/>
-                <w:lang w:val="hu-HU"/>
-              </w:rPr>
-              <w:t>T_kód</w:t>
-            </w:r>
-            <w:proofErr w:type="spellEnd"/>
-            <w:r>
-              <w:rPr>
-                <w:color w:val="4F81BD" w:themeColor="accent1"/>
-                <w:lang w:val="hu-HU"/>
-              </w:rPr>
-              <w:t>, Termék név</w:t>
+            <w:r>
+              <w:rPr>
+                <w:color w:val="4F81BD" w:themeColor="accent1"/>
+                <w:lang w:val="hu-HU"/>
+              </w:rPr>
+              <w:t>T_kód, Termék név</w:t>
             </w:r>
           </w:p>
         </w:tc>
@@ -1318,31 +1111,13 @@
                 <w:lang w:val="hu-HU"/>
               </w:rPr>
             </w:pPr>
-            <w:proofErr w:type="spellStart"/>
-            <w:r>
-              <w:rPr>
-                <w:color w:val="4F81BD" w:themeColor="accent1"/>
-                <w:lang w:val="hu-HU"/>
-              </w:rPr>
-              <w:t>User</w:t>
-            </w:r>
-            <w:proofErr w:type="spellEnd"/>
-            <w:r>
-              <w:rPr>
-                <w:color w:val="4F81BD" w:themeColor="accent1"/>
-                <w:lang w:val="hu-HU"/>
-              </w:rPr>
-              <w:t xml:space="preserve">, </w:t>
-            </w:r>
-            <w:proofErr w:type="spellStart"/>
-            <w:r>
-              <w:rPr>
-                <w:color w:val="4F81BD" w:themeColor="accent1"/>
-                <w:lang w:val="hu-HU"/>
-              </w:rPr>
-              <w:t>Admin</w:t>
-            </w:r>
-            <w:proofErr w:type="spellEnd"/>
+            <w:r>
+              <w:rPr>
+                <w:color w:val="4F81BD" w:themeColor="accent1"/>
+                <w:lang w:val="hu-HU"/>
+              </w:rPr>
+              <w:t>User, Admin</w:t>
+            </w:r>
           </w:p>
         </w:tc>
         <w:tc>
@@ -1356,28 +1131,12 @@
                 <w:lang w:val="hu-HU"/>
               </w:rPr>
             </w:pPr>
-            <w:proofErr w:type="spellStart"/>
-            <w:r>
-              <w:rPr>
-                <w:color w:val="4F81BD" w:themeColor="accent1"/>
-                <w:lang w:val="hu-HU"/>
-              </w:rPr>
-              <w:t>T_kód</w:t>
-            </w:r>
-            <w:proofErr w:type="spellEnd"/>
-            <w:r>
-              <w:rPr>
-                <w:color w:val="4F81BD" w:themeColor="accent1"/>
-                <w:lang w:val="hu-HU"/>
-              </w:rPr>
-              <w:t>, Termék né</w:t>
-            </w:r>
-            <w:r>
-              <w:rPr>
-                <w:color w:val="4F81BD" w:themeColor="accent1"/>
-                <w:lang w:val="hu-HU"/>
-              </w:rPr>
-              <w:t>v</w:t>
+            <w:r>
+              <w:rPr>
+                <w:color w:val="4F81BD" w:themeColor="accent1"/>
+                <w:lang w:val="hu-HU"/>
+              </w:rPr>
+              <w:t>T_kód, Termék név</w:t>
             </w:r>
           </w:p>
         </w:tc>
@@ -1427,7 +1186,6 @@
                 <w:lang w:val="hu-HU"/>
               </w:rPr>
             </w:pPr>
-            <w:proofErr w:type="spellStart"/>
             <w:r>
               <w:rPr>
                 <w:color w:val="4F81BD" w:themeColor="accent1"/>
@@ -1435,7 +1193,6 @@
               </w:rPr>
               <w:t>User</w:t>
             </w:r>
-            <w:proofErr w:type="spellEnd"/>
           </w:p>
         </w:tc>
         <w:tc>
@@ -1449,37 +1206,12 @@
                 <w:lang w:val="hu-HU"/>
               </w:rPr>
             </w:pPr>
-            <w:proofErr w:type="spellStart"/>
-            <w:r>
-              <w:rPr>
-                <w:color w:val="4F81BD" w:themeColor="accent1"/>
-                <w:lang w:val="hu-HU"/>
-              </w:rPr>
-              <w:t>Termék_kód</w:t>
-            </w:r>
-            <w:proofErr w:type="spellEnd"/>
-            <w:r>
-              <w:rPr>
-                <w:color w:val="4F81BD" w:themeColor="accent1"/>
-                <w:lang w:val="hu-HU"/>
-              </w:rPr>
-              <w:t xml:space="preserve">, </w:t>
-            </w:r>
-            <w:proofErr w:type="spellStart"/>
-            <w:r>
-              <w:rPr>
-                <w:color w:val="4F81BD" w:themeColor="accent1"/>
-                <w:lang w:val="hu-HU"/>
-              </w:rPr>
-              <w:t>Felh</w:t>
-            </w:r>
-            <w:proofErr w:type="spellEnd"/>
-            <w:r>
-              <w:rPr>
-                <w:color w:val="4F81BD" w:themeColor="accent1"/>
-                <w:lang w:val="hu-HU"/>
-              </w:rPr>
-              <w:t>-név, Dátum</w:t>
+            <w:r>
+              <w:rPr>
+                <w:color w:val="4F81BD" w:themeColor="accent1"/>
+                <w:lang w:val="hu-HU"/>
+              </w:rPr>
+              <w:t>Termék_kód, Felh-név, Dátum</w:t>
             </w:r>
           </w:p>
         </w:tc>
@@ -1529,7 +1261,6 @@
                 <w:lang w:val="hu-HU"/>
               </w:rPr>
             </w:pPr>
-            <w:proofErr w:type="spellStart"/>
             <w:r>
               <w:rPr>
                 <w:color w:val="4F81BD" w:themeColor="accent1"/>
@@ -1537,7 +1268,6 @@
               </w:rPr>
               <w:t>Admin</w:t>
             </w:r>
-            <w:proofErr w:type="spellEnd"/>
           </w:p>
         </w:tc>
         <w:tc>
@@ -1599,21 +1329,12 @@
                 <w:lang w:val="hu-HU"/>
               </w:rPr>
             </w:pPr>
-            <w:proofErr w:type="spellStart"/>
-            <w:r>
-              <w:rPr>
-                <w:color w:val="4F81BD" w:themeColor="accent1"/>
-                <w:lang w:val="hu-HU"/>
-              </w:rPr>
-              <w:t>User</w:t>
-            </w:r>
-            <w:proofErr w:type="spellEnd"/>
-            <w:r>
-              <w:rPr>
-                <w:color w:val="4F81BD" w:themeColor="accent1"/>
-                <w:lang w:val="hu-HU"/>
-              </w:rPr>
-              <w:t>, Vendég</w:t>
+            <w:r>
+              <w:rPr>
+                <w:color w:val="4F81BD" w:themeColor="accent1"/>
+                <w:lang w:val="hu-HU"/>
+              </w:rPr>
+              <w:t>User, Vendég</w:t>
             </w:r>
           </w:p>
         </w:tc>
@@ -1628,53 +1349,12 @@
                 <w:lang w:val="hu-HU"/>
               </w:rPr>
             </w:pPr>
-            <w:proofErr w:type="spellStart"/>
-            <w:r>
-              <w:rPr>
-                <w:color w:val="4F81BD" w:themeColor="accent1"/>
-                <w:lang w:val="hu-HU"/>
-              </w:rPr>
-              <w:t>T_kód</w:t>
-            </w:r>
-            <w:proofErr w:type="spellEnd"/>
-            <w:r>
-              <w:rPr>
-                <w:color w:val="4F81BD" w:themeColor="accent1"/>
-                <w:lang w:val="hu-HU"/>
-              </w:rPr>
-              <w:t xml:space="preserve">, </w:t>
-            </w:r>
-            <w:proofErr w:type="spellStart"/>
-            <w:r>
-              <w:rPr>
-                <w:color w:val="4F81BD" w:themeColor="accent1"/>
-                <w:lang w:val="hu-HU"/>
-              </w:rPr>
-              <w:t>T_név</w:t>
-            </w:r>
-            <w:proofErr w:type="spellEnd"/>
-            <w:r>
-              <w:rPr>
-                <w:color w:val="4F81BD" w:themeColor="accent1"/>
-                <w:lang w:val="hu-HU"/>
-              </w:rPr>
-              <w:t xml:space="preserve">, </w:t>
-            </w:r>
-            <w:proofErr w:type="spellStart"/>
-            <w:r>
-              <w:rPr>
-                <w:color w:val="4F81BD" w:themeColor="accent1"/>
-                <w:lang w:val="hu-HU"/>
-              </w:rPr>
-              <w:t>Check_db</w:t>
-            </w:r>
-            <w:proofErr w:type="spellEnd"/>
-            <w:r>
-              <w:rPr>
-                <w:color w:val="4F81BD" w:themeColor="accent1"/>
-                <w:lang w:val="hu-HU"/>
-              </w:rPr>
-              <w:t xml:space="preserve">, Ár, </w:t>
+            <w:r>
+              <w:rPr>
+                <w:color w:val="4F81BD" w:themeColor="accent1"/>
+                <w:lang w:val="hu-HU"/>
+              </w:rPr>
+              <w:t xml:space="preserve">T_kód, T_név, Check_db, Ár, </w:t>
             </w:r>
           </w:p>
         </w:tc>
@@ -1724,21 +1404,12 @@
                 <w:lang w:val="hu-HU"/>
               </w:rPr>
             </w:pPr>
-            <w:proofErr w:type="spellStart"/>
-            <w:r>
-              <w:rPr>
-                <w:color w:val="4F81BD" w:themeColor="accent1"/>
-                <w:lang w:val="hu-HU"/>
-              </w:rPr>
-              <w:t>User</w:t>
-            </w:r>
-            <w:proofErr w:type="spellEnd"/>
-            <w:r>
-              <w:rPr>
-                <w:color w:val="4F81BD" w:themeColor="accent1"/>
-                <w:lang w:val="hu-HU"/>
-              </w:rPr>
-              <w:t>, Vendég</w:t>
+            <w:r>
+              <w:rPr>
+                <w:color w:val="4F81BD" w:themeColor="accent1"/>
+                <w:lang w:val="hu-HU"/>
+              </w:rPr>
+              <w:t>User, Vendég</w:t>
             </w:r>
           </w:p>
         </w:tc>
@@ -1753,37 +1424,12 @@
                 <w:lang w:val="hu-HU"/>
               </w:rPr>
             </w:pPr>
-            <w:proofErr w:type="spellStart"/>
-            <w:r>
-              <w:rPr>
-                <w:color w:val="4F81BD" w:themeColor="accent1"/>
-                <w:lang w:val="hu-HU"/>
-              </w:rPr>
-              <w:t>Termék_kód</w:t>
-            </w:r>
-            <w:proofErr w:type="spellEnd"/>
-            <w:r>
-              <w:rPr>
-                <w:color w:val="4F81BD" w:themeColor="accent1"/>
-                <w:lang w:val="hu-HU"/>
-              </w:rPr>
-              <w:t xml:space="preserve">, Ár, </w:t>
-            </w:r>
-            <w:proofErr w:type="spellStart"/>
-            <w:r>
-              <w:rPr>
-                <w:color w:val="4F81BD" w:themeColor="accent1"/>
-                <w:lang w:val="hu-HU"/>
-              </w:rPr>
-              <w:t>Felh_név</w:t>
-            </w:r>
-            <w:proofErr w:type="spellEnd"/>
-            <w:r>
-              <w:rPr>
-                <w:color w:val="4F81BD" w:themeColor="accent1"/>
-                <w:lang w:val="hu-HU"/>
-              </w:rPr>
-              <w:t xml:space="preserve">, </w:t>
+            <w:r>
+              <w:rPr>
+                <w:color w:val="4F81BD" w:themeColor="accent1"/>
+                <w:lang w:val="hu-HU"/>
+              </w:rPr>
+              <w:t xml:space="preserve">Termék_kód, Ár, Felh_név, </w:t>
             </w:r>
           </w:p>
         </w:tc>
@@ -1833,21 +1479,12 @@
                 <w:lang w:val="hu-HU"/>
               </w:rPr>
             </w:pPr>
-            <w:proofErr w:type="spellStart"/>
-            <w:r>
-              <w:rPr>
-                <w:color w:val="4F81BD" w:themeColor="accent1"/>
-                <w:lang w:val="hu-HU"/>
-              </w:rPr>
-              <w:t>User</w:t>
-            </w:r>
-            <w:proofErr w:type="spellEnd"/>
-            <w:r>
-              <w:rPr>
-                <w:color w:val="4F81BD" w:themeColor="accent1"/>
-                <w:lang w:val="hu-HU"/>
-              </w:rPr>
-              <w:t>, Vendég</w:t>
+            <w:r>
+              <w:rPr>
+                <w:color w:val="4F81BD" w:themeColor="accent1"/>
+                <w:lang w:val="hu-HU"/>
+              </w:rPr>
+              <w:t>User, Vendég</w:t>
             </w:r>
           </w:p>
         </w:tc>
@@ -1914,14 +1551,9 @@
       <w:pPr>
         <w:pStyle w:val="Cmsor2"/>
       </w:pPr>
-      <w:proofErr w:type="spellStart"/>
       <w:r>
         <w:lastRenderedPageBreak/>
-        <w:t>Adatfolyam</w:t>
-      </w:r>
-      <w:proofErr w:type="spellEnd"/>
-      <w:r>
-        <w:t xml:space="preserve"> diagram (DFD):</w:t>
+        <w:t>Adatfolyam diagram (DFD):</w:t>
       </w:r>
     </w:p>
     <w:p>
@@ -2100,13 +1732,8 @@
       <w:pPr>
         <w:pStyle w:val="Cmsor2"/>
       </w:pPr>
-      <w:proofErr w:type="spellStart"/>
-      <w:r>
-        <w:t>Egyedmodell</w:t>
-      </w:r>
-      <w:proofErr w:type="spellEnd"/>
-      <w:r>
-        <w:t>:</w:t>
+      <w:r>
+        <w:t>Egyedmodell:</w:t>
       </w:r>
     </w:p>
     <w:p>
@@ -2127,14 +1754,14 @@
       <w:r>
         <w:rPr>
           <w:noProof/>
-          <w:color w:val="4F81BD" w:themeColor="accent1"/>
+          <w:color w:val="FF0000"/>
           <w:lang w:val="hu-HU" w:eastAsia="hu-HU"/>
         </w:rPr>
         <w:drawing>
-          <wp:inline distT="0" distB="0" distL="0" distR="0" wp14:anchorId="6A630644" wp14:editId="61ABCBD8">
-            <wp:extent cx="6645910" cy="3893185"/>
-            <wp:effectExtent l="0" t="0" r="2540" b="0"/>
-            <wp:docPr id="6" name="Kép 6"/>
+          <wp:inline distT="0" distB="0" distL="0" distR="0" wp14:anchorId="6BD52054" wp14:editId="1D4CD20C">
+            <wp:extent cx="5048250" cy="4408442"/>
+            <wp:effectExtent l="0" t="0" r="0" b="0"/>
+            <wp:docPr id="1" name="Kép 1"/>
             <wp:cNvGraphicFramePr>
               <a:graphicFrameLocks xmlns:a="http://schemas.openxmlformats.org/drawingml/2006/main" noChangeAspect="1"/>
             </wp:cNvGraphicFramePr>
@@ -2154,6 +1781,73 @@
                   <pic:spPr>
                     <a:xfrm>
                       <a:off x="0" y="0"/>
+                      <a:ext cx="5070718" cy="4428062"/>
+                    </a:xfrm>
+                    <a:prstGeom prst="rect">
+                      <a:avLst/>
+                    </a:prstGeom>
+                  </pic:spPr>
+                </pic:pic>
+              </a:graphicData>
+            </a:graphic>
+          </wp:inline>
+        </w:drawing>
+      </w:r>
+    </w:p>
+    <w:p>
+      <w:pPr>
+        <w:pStyle w:val="Cmsor2"/>
+      </w:pPr>
+      <w:r>
+        <w:t>EK</w:t>
+      </w:r>
+      <w:r>
+        <w:t>T</w:t>
+      </w:r>
+      <w:r>
+        <w:t>-</w:t>
+      </w:r>
+      <w:r>
+        <w:t>diagram:</w:t>
+      </w:r>
+    </w:p>
+    <w:p>
+      <w:pPr>
+        <w:rPr>
+          <w:noProof/>
+          <w:lang w:val="hu-HU" w:eastAsia="hu-HU"/>
+        </w:rPr>
+      </w:pPr>
+      <w:r>
+        <w:rPr>
+          <w:noProof/>
+          <w:color w:val="4F81BD" w:themeColor="accent1"/>
+          <w:lang w:val="hu-HU" w:eastAsia="hu-HU"/>
+        </w:rPr>
+        <w:drawing>
+          <wp:inline distT="0" distB="0" distL="0" distR="0" wp14:anchorId="15716114" wp14:editId="04B02824">
+            <wp:extent cx="6645910" cy="3893185"/>
+            <wp:effectExtent l="0" t="0" r="2540" b="0"/>
+            <wp:docPr id="6" name="Kép 6"/>
+            <wp:cNvGraphicFramePr>
+              <a:graphicFrameLocks xmlns:a="http://schemas.openxmlformats.org/drawingml/2006/main" noChangeAspect="1"/>
+            </wp:cNvGraphicFramePr>
+            <a:graphic xmlns:a="http://schemas.openxmlformats.org/drawingml/2006/main">
+              <a:graphicData uri="http://schemas.openxmlformats.org/drawingml/2006/picture">
+                <pic:pic xmlns:pic="http://schemas.openxmlformats.org/drawingml/2006/picture">
+                  <pic:nvPicPr>
+                    <pic:cNvPr id="1" name=""/>
+                    <pic:cNvPicPr/>
+                  </pic:nvPicPr>
+                  <pic:blipFill>
+                    <a:blip r:embed="rId6"/>
+                    <a:stretch>
+                      <a:fillRect/>
+                    </a:stretch>
+                  </pic:blipFill>
+                  <pic:spPr>
+                    <a:xfrm>
+                      <a:off x="0" y="0"/>
                       <a:ext cx="6645910" cy="3893185"/>
                     </a:xfrm>
                     <a:prstGeom prst="rect">
@@ -2172,83 +1866,9 @@
         <w:pStyle w:val="Cmsor2"/>
       </w:pPr>
       <w:r>
-        <w:t>EK</w:t>
-      </w:r>
-      <w:r>
-        <w:t>T</w:t>
-      </w:r>
-      <w:r>
-        <w:t>-</w:t>
-      </w:r>
-      <w:r>
-        <w:t>diagram:</w:t>
-      </w:r>
-    </w:p>
-    <w:p>
-      <w:pPr>
-        <w:rPr>
-          <w:lang w:val="hu-HU"/>
-        </w:rPr>
-      </w:pPr>
-    </w:p>
-    <w:p>
-      <w:pPr>
-        <w:rPr>
-          <w:noProof/>
-          <w:color w:val="FF0000"/>
-          <w:lang w:val="hu-HU" w:eastAsia="hu-HU"/>
-        </w:rPr>
-      </w:pPr>
-      <w:r>
-        <w:rPr>
-          <w:noProof/>
-          <w:color w:val="FF0000"/>
-          <w:lang w:val="hu-HU" w:eastAsia="hu-HU"/>
-        </w:rPr>
-        <w:t>EK</w:t>
-      </w:r>
-      <w:r>
-        <w:rPr>
-          <w:noProof/>
-          <w:color w:val="FF0000"/>
-          <w:lang w:val="hu-HU" w:eastAsia="hu-HU"/>
-        </w:rPr>
-        <w:t>T</w:t>
-      </w:r>
-      <w:r>
-        <w:rPr>
-          <w:noProof/>
-          <w:color w:val="FF0000"/>
-          <w:lang w:val="hu-HU" w:eastAsia="hu-HU"/>
-        </w:rPr>
-        <w:t>-diagram a tanult módon.</w:t>
-      </w:r>
-    </w:p>
-    <w:p>
-      <w:pPr>
-        <w:rPr>
-          <w:noProof/>
-          <w:lang w:val="hu-HU" w:eastAsia="hu-HU"/>
-        </w:rPr>
-      </w:pPr>
-    </w:p>
-    <w:p>
-      <w:pPr>
-        <w:pStyle w:val="Cmsor2"/>
-      </w:pPr>
-      <w:proofErr w:type="spellStart"/>
-      <w:r>
-        <w:t>Relációs</w:t>
-      </w:r>
-      <w:proofErr w:type="spellEnd"/>
-      <w:r>
-        <w:t xml:space="preserve"> </w:t>
-      </w:r>
-      <w:proofErr w:type="spellStart"/>
-      <w:r>
-        <w:t>adatelemzés</w:t>
-      </w:r>
-      <w:proofErr w:type="spellEnd"/>
+        <w:lastRenderedPageBreak/>
+        <w:t>Relációs adatelemzés</w:t>
+      </w:r>
     </w:p>
     <w:p>
       <w:pPr>
@@ -2327,22 +1947,12 @@
           <w:lang w:val="hu-HU"/>
         </w:rPr>
       </w:pPr>
-      <w:proofErr w:type="spellStart"/>
       <w:r>
         <w:lastRenderedPageBreak/>
-        <w:t>Táblák</w:t>
-      </w:r>
-      <w:proofErr w:type="spellEnd"/>
-      <w:r>
-        <w:t xml:space="preserve"> </w:t>
-      </w:r>
-      <w:proofErr w:type="spellStart"/>
-      <w:r>
-        <w:t>leírása</w:t>
-      </w:r>
-      <w:proofErr w:type="spellEnd"/>
-      <w:r>
-        <w:t>:</w:t>
+        <w:t xml:space="preserve">Táblák </w:t>
+      </w:r>
+      <w:r>
+        <w:t>leírása:</w:t>
       </w:r>
     </w:p>
     <w:tbl>
@@ -2671,7 +2281,6 @@
                 <w:lang w:val="hu-HU"/>
               </w:rPr>
             </w:pPr>
-            <w:proofErr w:type="spellStart"/>
             <w:r>
               <w:rPr>
                 <w:u w:val="single"/>
@@ -2693,7 +2302,6 @@
               </w:rPr>
               <w:t>név</w:t>
             </w:r>
-            <w:proofErr w:type="spellEnd"/>
           </w:p>
         </w:tc>
         <w:tc>
@@ -2707,14 +2315,12 @@
                 <w:lang w:val="hu-HU"/>
               </w:rPr>
             </w:pPr>
-            <w:proofErr w:type="spellStart"/>
             <w:r>
               <w:rPr>
                 <w:lang w:val="hu-HU"/>
               </w:rPr>
               <w:t>Char</w:t>
             </w:r>
-            <w:proofErr w:type="spellEnd"/>
           </w:p>
         </w:tc>
         <w:tc>
@@ -2846,14 +2452,12 @@
                 <w:lang w:val="hu-HU"/>
               </w:rPr>
             </w:pPr>
-            <w:proofErr w:type="spellStart"/>
             <w:r>
               <w:rPr>
                 <w:lang w:val="hu-HU"/>
               </w:rPr>
               <w:t>Fel_név</w:t>
             </w:r>
-            <w:proofErr w:type="spellEnd"/>
           </w:p>
         </w:tc>
         <w:tc>
@@ -2867,14 +2471,12 @@
                 <w:lang w:val="hu-HU"/>
               </w:rPr>
             </w:pPr>
-            <w:proofErr w:type="spellStart"/>
             <w:r>
               <w:rPr>
                 <w:lang w:val="hu-HU"/>
               </w:rPr>
               <w:t>Char</w:t>
             </w:r>
-            <w:proofErr w:type="spellEnd"/>
           </w:p>
         </w:tc>
         <w:tc>
@@ -2888,19 +2490,11 @@
                 <w:lang w:val="hu-HU"/>
               </w:rPr>
             </w:pPr>
-            <w:proofErr w:type="spellStart"/>
-            <w:r>
-              <w:rPr>
-                <w:lang w:val="hu-HU"/>
-              </w:rPr>
-              <w:t>User</w:t>
-            </w:r>
-            <w:proofErr w:type="spellEnd"/>
-            <w:r>
-              <w:rPr>
-                <w:lang w:val="hu-HU"/>
-              </w:rPr>
-              <w:t xml:space="preserve"> külső kulcsa</w:t>
+            <w:r>
+              <w:rPr>
+                <w:lang w:val="hu-HU"/>
+              </w:rPr>
+              <w:t>User külső kulcsa</w:t>
             </w:r>
           </w:p>
         </w:tc>
@@ -2940,14 +2534,12 @@
                 <w:lang w:val="hu-HU"/>
               </w:rPr>
             </w:pPr>
-            <w:proofErr w:type="spellStart"/>
             <w:r>
               <w:rPr>
                 <w:lang w:val="hu-HU"/>
               </w:rPr>
               <w:t>Date</w:t>
             </w:r>
-            <w:proofErr w:type="spellEnd"/>
           </w:p>
         </w:tc>
         <w:tc>
@@ -2986,14 +2578,12 @@
                 <w:lang w:val="hu-HU"/>
               </w:rPr>
             </w:pPr>
-            <w:proofErr w:type="spellStart"/>
             <w:r>
               <w:rPr>
                 <w:lang w:val="hu-HU"/>
               </w:rPr>
               <w:t>K_ár</w:t>
             </w:r>
-            <w:proofErr w:type="spellEnd"/>
           </w:p>
         </w:tc>
         <w:tc>
@@ -3051,14 +2641,12 @@
                 <w:lang w:val="hu-HU"/>
               </w:rPr>
             </w:pPr>
-            <w:proofErr w:type="spellStart"/>
             <w:r>
               <w:rPr>
                 <w:lang w:val="hu-HU"/>
               </w:rPr>
               <w:t>Check_db</w:t>
             </w:r>
-            <w:proofErr w:type="spellEnd"/>
           </w:p>
         </w:tc>
         <w:tc>
@@ -3116,14 +2704,12 @@
                 <w:lang w:val="hu-HU"/>
               </w:rPr>
             </w:pPr>
-            <w:proofErr w:type="spellStart"/>
             <w:r>
               <w:rPr>
                 <w:lang w:val="hu-HU"/>
               </w:rPr>
               <w:t>T_kód</w:t>
             </w:r>
-            <w:proofErr w:type="spellEnd"/>
           </w:p>
         </w:tc>
         <w:tc>
@@ -3137,14 +2723,12 @@
                 <w:lang w:val="hu-HU"/>
               </w:rPr>
             </w:pPr>
-            <w:proofErr w:type="spellStart"/>
             <w:r>
               <w:rPr>
                 <w:lang w:val="hu-HU"/>
               </w:rPr>
               <w:t>char</w:t>
             </w:r>
-            <w:proofErr w:type="spellEnd"/>
           </w:p>
         </w:tc>
         <w:tc>
@@ -3202,14 +2786,12 @@
                 <w:lang w:val="hu-HU"/>
               </w:rPr>
             </w:pPr>
-            <w:proofErr w:type="spellStart"/>
             <w:r>
               <w:rPr>
                 <w:lang w:val="hu-HU"/>
               </w:rPr>
               <w:t>Char</w:t>
             </w:r>
-            <w:proofErr w:type="spellEnd"/>
           </w:p>
         </w:tc>
         <w:tc>
@@ -3341,14 +2923,12 @@
                 <w:lang w:val="hu-HU"/>
               </w:rPr>
             </w:pPr>
-            <w:proofErr w:type="spellStart"/>
             <w:r>
               <w:rPr>
                 <w:lang w:val="hu-HU"/>
               </w:rPr>
               <w:t>T_kód</w:t>
             </w:r>
-            <w:proofErr w:type="spellEnd"/>
           </w:p>
         </w:tc>
         <w:tc>
@@ -3362,14 +2942,12 @@
                 <w:lang w:val="hu-HU"/>
               </w:rPr>
             </w:pPr>
-            <w:proofErr w:type="spellStart"/>
             <w:r>
               <w:rPr>
                 <w:lang w:val="hu-HU"/>
               </w:rPr>
               <w:t>Char</w:t>
             </w:r>
-            <w:proofErr w:type="spellEnd"/>
           </w:p>
         </w:tc>
         <w:tc>
@@ -3408,14 +2986,12 @@
                 <w:lang w:val="hu-HU"/>
               </w:rPr>
             </w:pPr>
-            <w:proofErr w:type="spellStart"/>
             <w:r>
               <w:rPr>
                 <w:lang w:val="hu-HU"/>
               </w:rPr>
               <w:t>Megrendelt_db</w:t>
             </w:r>
-            <w:proofErr w:type="spellEnd"/>
           </w:p>
         </w:tc>
         <w:tc>
@@ -3503,14 +3079,12 @@
                 <w:lang w:val="hu-HU"/>
               </w:rPr>
             </w:pPr>
-            <w:proofErr w:type="spellStart"/>
             <w:r>
               <w:rPr>
                 <w:lang w:val="hu-HU"/>
               </w:rPr>
               <w:t>T_kód</w:t>
             </w:r>
-            <w:proofErr w:type="spellEnd"/>
           </w:p>
         </w:tc>
         <w:tc>
@@ -3524,14 +3098,12 @@
                 <w:lang w:val="hu-HU"/>
               </w:rPr>
             </w:pPr>
-            <w:proofErr w:type="spellStart"/>
             <w:r>
               <w:rPr>
                 <w:lang w:val="hu-HU"/>
               </w:rPr>
               <w:t>Char</w:t>
             </w:r>
-            <w:proofErr w:type="spellEnd"/>
           </w:p>
         </w:tc>
         <w:tc>
@@ -3570,14 +3142,12 @@
                 <w:lang w:val="hu-HU"/>
               </w:rPr>
             </w:pPr>
-            <w:proofErr w:type="spellStart"/>
             <w:r>
               <w:rPr>
                 <w:lang w:val="hu-HU"/>
               </w:rPr>
               <w:t>K_db_szám</w:t>
             </w:r>
-            <w:proofErr w:type="spellEnd"/>
           </w:p>
         </w:tc>
         <w:tc>
@@ -3698,14 +3268,12 @@
                 <w:lang w:val="hu-HU"/>
               </w:rPr>
             </w:pPr>
-            <w:proofErr w:type="spellStart"/>
             <w:r>
               <w:rPr>
                 <w:lang w:val="hu-HU"/>
               </w:rPr>
               <w:t>Fel_név</w:t>
             </w:r>
-            <w:proofErr w:type="spellEnd"/>
           </w:p>
         </w:tc>
         <w:tc>
@@ -3719,14 +3287,12 @@
                 <w:lang w:val="hu-HU"/>
               </w:rPr>
             </w:pPr>
-            <w:proofErr w:type="spellStart"/>
             <w:r>
               <w:rPr>
                 <w:lang w:val="hu-HU"/>
               </w:rPr>
               <w:t>Char</w:t>
             </w:r>
-            <w:proofErr w:type="spellEnd"/>
           </w:p>
         </w:tc>
         <w:tc>
@@ -3740,19 +3306,11 @@
                 <w:lang w:val="hu-HU"/>
               </w:rPr>
             </w:pPr>
-            <w:proofErr w:type="spellStart"/>
-            <w:r>
-              <w:rPr>
-                <w:lang w:val="hu-HU"/>
-              </w:rPr>
-              <w:t>User</w:t>
-            </w:r>
-            <w:proofErr w:type="spellEnd"/>
-            <w:r>
-              <w:rPr>
-                <w:lang w:val="hu-HU"/>
-              </w:rPr>
-              <w:t xml:space="preserve"> tábla külső kulcsa</w:t>
+            <w:r>
+              <w:rPr>
+                <w:lang w:val="hu-HU"/>
+              </w:rPr>
+              <w:t>User tábla külső kulcsa</w:t>
             </w:r>
           </w:p>
         </w:tc>
@@ -3840,7 +3398,6 @@
                 <w:lang w:val="hu-HU"/>
               </w:rPr>
             </w:pPr>
-            <w:proofErr w:type="spellStart"/>
             <w:r>
               <w:rPr>
                 <w:b/>
@@ -3848,7 +3405,6 @@
               </w:rPr>
               <w:t>User</w:t>
             </w:r>
-            <w:proofErr w:type="spellEnd"/>
           </w:p>
         </w:tc>
       </w:tr>
@@ -3868,14 +3424,12 @@
                 <w:lang w:val="hu-HU"/>
               </w:rPr>
             </w:pPr>
-            <w:proofErr w:type="spellStart"/>
             <w:r>
               <w:rPr>
                 <w:lang w:val="hu-HU"/>
               </w:rPr>
               <w:t>Fel_név</w:t>
             </w:r>
-            <w:proofErr w:type="spellEnd"/>
           </w:p>
         </w:tc>
         <w:tc>
@@ -3889,14 +3443,12 @@
                 <w:lang w:val="hu-HU"/>
               </w:rPr>
             </w:pPr>
-            <w:proofErr w:type="spellStart"/>
             <w:r>
               <w:rPr>
                 <w:lang w:val="hu-HU"/>
               </w:rPr>
               <w:t>Char</w:t>
             </w:r>
-            <w:proofErr w:type="spellEnd"/>
           </w:p>
         </w:tc>
         <w:tc>
@@ -3914,21 +3466,7 @@
               <w:rPr>
                 <w:lang w:val="hu-HU"/>
               </w:rPr>
-              <w:t xml:space="preserve">Tábla kulcsa, felhasználó </w:t>
-            </w:r>
-            <w:proofErr w:type="spellStart"/>
-            <w:r>
-              <w:rPr>
-                <w:lang w:val="hu-HU"/>
-              </w:rPr>
-              <w:t>user</w:t>
-            </w:r>
-            <w:proofErr w:type="spellEnd"/>
-            <w:r>
-              <w:rPr>
-                <w:lang w:val="hu-HU"/>
-              </w:rPr>
-              <w:t xml:space="preserve"> neve</w:t>
+              <w:t>Tábla kulcsa, felhasználó user neve</w:t>
             </w:r>
           </w:p>
         </w:tc>
@@ -3968,14 +3506,12 @@
                 <w:lang w:val="hu-HU"/>
               </w:rPr>
             </w:pPr>
-            <w:proofErr w:type="spellStart"/>
             <w:r>
               <w:rPr>
                 <w:lang w:val="hu-HU"/>
               </w:rPr>
               <w:t>char</w:t>
             </w:r>
-            <w:proofErr w:type="spellEnd"/>
           </w:p>
         </w:tc>
         <w:tc>
@@ -3993,16 +3529,8 @@
               <w:rPr>
                 <w:lang w:val="hu-HU"/>
               </w:rPr>
-              <w:t xml:space="preserve">Felhasználó profiljának </w:t>
-            </w:r>
-            <w:proofErr w:type="spellStart"/>
-            <w:r>
-              <w:rPr>
-                <w:lang w:val="hu-HU"/>
-              </w:rPr>
-              <w:t>jelszava</w:t>
-            </w:r>
-            <w:proofErr w:type="spellEnd"/>
+              <w:t>Felhasználó profiljának jelszava</w:t>
+            </w:r>
           </w:p>
         </w:tc>
       </w:tr>
@@ -4041,14 +3569,12 @@
                 <w:lang w:val="hu-HU"/>
               </w:rPr>
             </w:pPr>
-            <w:proofErr w:type="spellStart"/>
             <w:r>
               <w:rPr>
                 <w:lang w:val="hu-HU"/>
               </w:rPr>
               <w:t>Char</w:t>
             </w:r>
-            <w:proofErr w:type="spellEnd"/>
           </w:p>
         </w:tc>
         <w:tc>
@@ -4062,19 +3588,11 @@
                 <w:lang w:val="hu-HU"/>
               </w:rPr>
             </w:pPr>
-            <w:proofErr w:type="spellStart"/>
-            <w:r>
-              <w:rPr>
-                <w:lang w:val="hu-HU"/>
-              </w:rPr>
-              <w:t>User</w:t>
-            </w:r>
-            <w:proofErr w:type="spellEnd"/>
-            <w:r>
-              <w:rPr>
-                <w:lang w:val="hu-HU"/>
-              </w:rPr>
-              <w:t xml:space="preserve"> email címe</w:t>
+            <w:r>
+              <w:rPr>
+                <w:lang w:val="hu-HU"/>
+              </w:rPr>
+              <w:t>User email címe</w:t>
             </w:r>
           </w:p>
         </w:tc>
@@ -4114,14 +3632,12 @@
                 <w:lang w:val="hu-HU"/>
               </w:rPr>
             </w:pPr>
-            <w:proofErr w:type="spellStart"/>
             <w:r>
               <w:rPr>
                 <w:lang w:val="hu-HU"/>
               </w:rPr>
               <w:t>Char</w:t>
             </w:r>
-            <w:proofErr w:type="spellEnd"/>
           </w:p>
         </w:tc>
         <w:tc>
@@ -4179,14 +3695,12 @@
                 <w:lang w:val="hu-HU"/>
               </w:rPr>
             </w:pPr>
-            <w:proofErr w:type="spellStart"/>
             <w:r>
               <w:rPr>
                 <w:lang w:val="hu-HU"/>
               </w:rPr>
               <w:t>Bool</w:t>
             </w:r>
-            <w:proofErr w:type="spellEnd"/>
           </w:p>
         </w:tc>
         <w:tc>
@@ -4200,19 +3714,11 @@
                 <w:lang w:val="hu-HU"/>
               </w:rPr>
             </w:pPr>
-            <w:proofErr w:type="spellStart"/>
-            <w:r>
-              <w:rPr>
-                <w:lang w:val="hu-HU"/>
-              </w:rPr>
-              <w:t>User</w:t>
-            </w:r>
-            <w:proofErr w:type="spellEnd"/>
-            <w:r>
-              <w:rPr>
-                <w:lang w:val="hu-HU"/>
-              </w:rPr>
-              <w:t xml:space="preserve"> be van e jelentkezve</w:t>
+            <w:r>
+              <w:rPr>
+                <w:lang w:val="hu-HU"/>
+              </w:rPr>
+              <w:t>User be van e jelentkezve</w:t>
             </w:r>
           </w:p>
         </w:tc>
@@ -4233,14 +3739,12 @@
                 <w:lang w:val="hu-HU"/>
               </w:rPr>
             </w:pPr>
-            <w:proofErr w:type="spellStart"/>
             <w:r>
               <w:rPr>
                 <w:lang w:val="hu-HU"/>
               </w:rPr>
               <w:t>Szül_datum</w:t>
             </w:r>
-            <w:proofErr w:type="spellEnd"/>
           </w:p>
         </w:tc>
         <w:tc>
@@ -4254,14 +3758,12 @@
                 <w:lang w:val="hu-HU"/>
               </w:rPr>
             </w:pPr>
-            <w:proofErr w:type="spellStart"/>
             <w:r>
               <w:rPr>
                 <w:lang w:val="hu-HU"/>
               </w:rPr>
               <w:t>Date</w:t>
             </w:r>
-            <w:proofErr w:type="spellEnd"/>
           </w:p>
         </w:tc>
         <w:tc>
@@ -4275,19 +3777,11 @@
                 <w:lang w:val="hu-HU"/>
               </w:rPr>
             </w:pPr>
-            <w:proofErr w:type="spellStart"/>
-            <w:r>
-              <w:rPr>
-                <w:lang w:val="hu-HU"/>
-              </w:rPr>
-              <w:t>User</w:t>
-            </w:r>
-            <w:proofErr w:type="spellEnd"/>
-            <w:r>
-              <w:rPr>
-                <w:lang w:val="hu-HU"/>
-              </w:rPr>
-              <w:t xml:space="preserve"> születési dátuma</w:t>
+            <w:r>
+              <w:rPr>
+                <w:lang w:val="hu-HU"/>
+              </w:rPr>
+              <w:t>User születési dátuma</w:t>
             </w:r>
           </w:p>
         </w:tc>
@@ -4327,14 +3821,12 @@
                 <w:lang w:val="hu-HU"/>
               </w:rPr>
             </w:pPr>
-            <w:proofErr w:type="spellStart"/>
             <w:r>
               <w:rPr>
                 <w:lang w:val="hu-HU"/>
               </w:rPr>
               <w:t>Char</w:t>
             </w:r>
-            <w:proofErr w:type="spellEnd"/>
           </w:p>
         </w:tc>
         <w:tc>
@@ -4348,19 +3840,11 @@
                 <w:lang w:val="hu-HU"/>
               </w:rPr>
             </w:pPr>
-            <w:proofErr w:type="spellStart"/>
-            <w:r>
-              <w:rPr>
-                <w:lang w:val="hu-HU"/>
-              </w:rPr>
-              <w:t>User</w:t>
-            </w:r>
-            <w:proofErr w:type="spellEnd"/>
-            <w:r>
-              <w:rPr>
-                <w:lang w:val="hu-HU"/>
-              </w:rPr>
-              <w:t xml:space="preserve"> állandó lakcíme</w:t>
+            <w:r>
+              <w:rPr>
+                <w:lang w:val="hu-HU"/>
+              </w:rPr>
+              <w:t>User állandó lakcíme</w:t>
             </w:r>
           </w:p>
         </w:tc>
@@ -4381,14 +3865,12 @@
                 <w:lang w:val="hu-HU"/>
               </w:rPr>
             </w:pPr>
-            <w:proofErr w:type="spellStart"/>
             <w:r>
               <w:rPr>
                 <w:lang w:val="hu-HU"/>
               </w:rPr>
               <w:t>Bankkartya</w:t>
             </w:r>
-            <w:proofErr w:type="spellEnd"/>
           </w:p>
         </w:tc>
         <w:tc>
@@ -4421,33 +3903,11 @@
                 <w:lang w:val="hu-HU"/>
               </w:rPr>
             </w:pPr>
-            <w:proofErr w:type="spellStart"/>
-            <w:r>
-              <w:rPr>
-                <w:lang w:val="hu-HU"/>
-              </w:rPr>
-              <w:t>User</w:t>
-            </w:r>
-            <w:proofErr w:type="spellEnd"/>
-            <w:r>
-              <w:rPr>
-                <w:lang w:val="hu-HU"/>
-              </w:rPr>
-              <w:t xml:space="preserve"> </w:t>
-            </w:r>
-            <w:proofErr w:type="spellStart"/>
-            <w:r>
-              <w:rPr>
-                <w:lang w:val="hu-HU"/>
-              </w:rPr>
-              <w:t>bankártyájának</w:t>
-            </w:r>
-            <w:proofErr w:type="spellEnd"/>
-            <w:r>
-              <w:rPr>
-                <w:lang w:val="hu-HU"/>
-              </w:rPr>
-              <w:t xml:space="preserve"> száma</w:t>
+            <w:r>
+              <w:rPr>
+                <w:lang w:val="hu-HU"/>
+              </w:rPr>
+              <w:t>User bankártyájának száma</w:t>
             </w:r>
           </w:p>
         </w:tc>
@@ -4568,14 +4028,12 @@
                 <w:lang w:val="hu-HU"/>
               </w:rPr>
             </w:pPr>
-            <w:proofErr w:type="spellStart"/>
             <w:r>
               <w:rPr>
                 <w:lang w:val="hu-HU"/>
               </w:rPr>
               <w:t>T_kód</w:t>
             </w:r>
-            <w:proofErr w:type="spellEnd"/>
           </w:p>
         </w:tc>
         <w:tc>
@@ -4589,14 +4047,12 @@
                 <w:lang w:val="hu-HU"/>
               </w:rPr>
             </w:pPr>
-            <w:proofErr w:type="spellStart"/>
             <w:r>
               <w:rPr>
                 <w:lang w:val="hu-HU"/>
               </w:rPr>
               <w:t>Char</w:t>
             </w:r>
-            <w:proofErr w:type="spellEnd"/>
           </w:p>
         </w:tc>
         <w:tc>
@@ -4654,14 +4110,12 @@
                 <w:lang w:val="hu-HU"/>
               </w:rPr>
             </w:pPr>
-            <w:proofErr w:type="spellStart"/>
             <w:r>
               <w:rPr>
                 <w:lang w:val="hu-HU"/>
               </w:rPr>
               <w:t>Char</w:t>
             </w:r>
-            <w:proofErr w:type="spellEnd"/>
           </w:p>
         </w:tc>
         <w:tc>
@@ -4700,14 +4154,12 @@
                 <w:lang w:val="hu-HU"/>
               </w:rPr>
             </w:pPr>
-            <w:proofErr w:type="spellStart"/>
             <w:r>
               <w:rPr>
                 <w:lang w:val="hu-HU"/>
               </w:rPr>
               <w:t>db_szám</w:t>
             </w:r>
-            <w:proofErr w:type="spellEnd"/>
           </w:p>
         </w:tc>
         <w:tc>
@@ -4965,21 +4417,7 @@
               <w:rPr>
                 <w:lang w:val="hu-HU"/>
               </w:rPr>
-              <w:t xml:space="preserve">Termék </w:t>
-            </w:r>
-            <w:proofErr w:type="spellStart"/>
-            <w:r>
-              <w:rPr>
-                <w:lang w:val="hu-HU"/>
-              </w:rPr>
-              <w:t>katekóriák</w:t>
-            </w:r>
-            <w:proofErr w:type="spellEnd"/>
-            <w:r>
-              <w:rPr>
-                <w:lang w:val="hu-HU"/>
-              </w:rPr>
-              <w:t xml:space="preserve"> kulcsa</w:t>
+              <w:t>Termék katekóriák kulcsa</w:t>
             </w:r>
           </w:p>
         </w:tc>
@@ -5019,14 +4457,12 @@
                 <w:lang w:val="hu-HU"/>
               </w:rPr>
             </w:pPr>
-            <w:proofErr w:type="spellStart"/>
             <w:r>
               <w:rPr>
                 <w:lang w:val="hu-HU"/>
               </w:rPr>
               <w:t>Char</w:t>
             </w:r>
-            <w:proofErr w:type="spellEnd"/>
           </w:p>
         </w:tc>
         <w:tc>
@@ -5097,14 +4533,12 @@
                 <w:lang w:val="hu-HU"/>
               </w:rPr>
             </w:pPr>
-            <w:proofErr w:type="spellStart"/>
             <w:r>
               <w:rPr>
                 <w:lang w:val="hu-HU"/>
               </w:rPr>
               <w:t>T_kód</w:t>
             </w:r>
-            <w:proofErr w:type="spellEnd"/>
           </w:p>
         </w:tc>
         <w:tc>
@@ -5118,14 +4552,12 @@
                 <w:lang w:val="hu-HU"/>
               </w:rPr>
             </w:pPr>
-            <w:proofErr w:type="spellStart"/>
             <w:r>
               <w:rPr>
                 <w:lang w:val="hu-HU"/>
               </w:rPr>
               <w:t>Char</w:t>
             </w:r>
-            <w:proofErr w:type="spellEnd"/>
           </w:p>
         </w:tc>
         <w:tc>
@@ -5164,14 +4596,12 @@
                 <w:lang w:val="hu-HU"/>
               </w:rPr>
             </w:pPr>
-            <w:proofErr w:type="spellStart"/>
             <w:r>
               <w:rPr>
                 <w:lang w:val="hu-HU"/>
               </w:rPr>
               <w:t>Fel_név</w:t>
             </w:r>
-            <w:proofErr w:type="spellEnd"/>
           </w:p>
         </w:tc>
         <w:tc>
@@ -5185,14 +4615,12 @@
                 <w:lang w:val="hu-HU"/>
               </w:rPr>
             </w:pPr>
-            <w:proofErr w:type="spellStart"/>
             <w:r>
               <w:rPr>
                 <w:lang w:val="hu-HU"/>
               </w:rPr>
               <w:t>Char</w:t>
             </w:r>
-            <w:proofErr w:type="spellEnd"/>
           </w:p>
         </w:tc>
         <w:tc>
@@ -5206,19 +4634,11 @@
                 <w:lang w:val="hu-HU"/>
               </w:rPr>
             </w:pPr>
-            <w:proofErr w:type="spellStart"/>
-            <w:r>
-              <w:rPr>
-                <w:lang w:val="hu-HU"/>
-              </w:rPr>
-              <w:t>User</w:t>
-            </w:r>
-            <w:proofErr w:type="spellEnd"/>
-            <w:r>
-              <w:rPr>
-                <w:lang w:val="hu-HU"/>
-              </w:rPr>
-              <w:t xml:space="preserve"> tábla külső kulcsa</w:t>
+            <w:r>
+              <w:rPr>
+                <w:lang w:val="hu-HU"/>
+              </w:rPr>
+              <w:t>User tábla külső kulcsa</w:t>
             </w:r>
           </w:p>
         </w:tc>
@@ -5258,14 +4678,12 @@
                 <w:lang w:val="hu-HU"/>
               </w:rPr>
             </w:pPr>
-            <w:proofErr w:type="spellStart"/>
             <w:r>
               <w:rPr>
                 <w:lang w:val="hu-HU"/>
               </w:rPr>
               <w:t>Date</w:t>
             </w:r>
-            <w:proofErr w:type="spellEnd"/>
           </w:p>
         </w:tc>
         <w:tc>
@@ -5309,7 +4727,6 @@
                 <w:lang w:val="hu-HU"/>
               </w:rPr>
             </w:pPr>
-            <w:proofErr w:type="spellStart"/>
             <w:r>
               <w:rPr>
                 <w:b/>
@@ -5318,7 +4735,6 @@
               </w:rPr>
               <w:t>Admin</w:t>
             </w:r>
-            <w:proofErr w:type="spellEnd"/>
           </w:p>
         </w:tc>
       </w:tr>
@@ -5338,14 +4754,12 @@
                 <w:lang w:val="hu-HU"/>
               </w:rPr>
             </w:pPr>
-            <w:proofErr w:type="spellStart"/>
             <w:r>
               <w:rPr>
                 <w:lang w:val="hu-HU"/>
               </w:rPr>
               <w:t>Fel_név</w:t>
             </w:r>
-            <w:proofErr w:type="spellEnd"/>
           </w:p>
         </w:tc>
         <w:tc>
@@ -5359,14 +4773,12 @@
                 <w:lang w:val="hu-HU"/>
               </w:rPr>
             </w:pPr>
-            <w:proofErr w:type="spellStart"/>
             <w:r>
               <w:rPr>
                 <w:lang w:val="hu-HU"/>
               </w:rPr>
               <w:t>Char</w:t>
             </w:r>
-            <w:proofErr w:type="spellEnd"/>
           </w:p>
         </w:tc>
         <w:tc>
@@ -5380,19 +4792,11 @@
                 <w:lang w:val="hu-HU"/>
               </w:rPr>
             </w:pPr>
-            <w:proofErr w:type="spellStart"/>
-            <w:r>
-              <w:rPr>
-                <w:lang w:val="hu-HU"/>
-              </w:rPr>
-              <w:t>User</w:t>
-            </w:r>
-            <w:proofErr w:type="spellEnd"/>
-            <w:r>
-              <w:rPr>
-                <w:lang w:val="hu-HU"/>
-              </w:rPr>
-              <w:t xml:space="preserve"> tábla külső kulcsa</w:t>
+            <w:r>
+              <w:rPr>
+                <w:lang w:val="hu-HU"/>
+              </w:rPr>
+              <w:t>User tábla külső kulcsa</w:t>
             </w:r>
           </w:p>
         </w:tc>
@@ -5432,14 +4836,12 @@
                 <w:lang w:val="hu-HU"/>
               </w:rPr>
             </w:pPr>
-            <w:proofErr w:type="spellStart"/>
             <w:r>
               <w:rPr>
                 <w:lang w:val="hu-HU"/>
               </w:rPr>
               <w:t>Char</w:t>
             </w:r>
-            <w:proofErr w:type="spellEnd"/>
           </w:p>
         </w:tc>
         <w:tc>
@@ -5453,28 +4855,12 @@
                 <w:lang w:val="hu-HU"/>
               </w:rPr>
             </w:pPr>
-            <w:proofErr w:type="spellStart"/>
-            <w:r>
-              <w:rPr>
-                <w:lang w:val="hu-HU"/>
-              </w:rPr>
-              <w:t>Admin</w:t>
-            </w:r>
-            <w:proofErr w:type="spellEnd"/>
-            <w:r>
-              <w:rPr>
-                <w:lang w:val="hu-HU"/>
-              </w:rPr>
-              <w:t xml:space="preserve"> </w:t>
-            </w:r>
-            <w:proofErr w:type="spellStart"/>
-            <w:r>
-              <w:rPr>
-                <w:lang w:val="hu-HU"/>
-              </w:rPr>
-              <w:t>jelszava</w:t>
-            </w:r>
-            <w:proofErr w:type="spellEnd"/>
+            <w:r>
+              <w:rPr>
+                <w:lang w:val="hu-HU"/>
+              </w:rPr>
+              <w:t>Admin jelszava</w:t>
+            </w:r>
           </w:p>
         </w:tc>
       </w:tr>
@@ -5511,20 +4897,10 @@
       <w:pPr>
         <w:pStyle w:val="Cmsor2"/>
       </w:pPr>
-      <w:proofErr w:type="spellStart"/>
       <w:r>
         <w:lastRenderedPageBreak/>
-        <w:t>Szerep-funkció</w:t>
-      </w:r>
-      <w:proofErr w:type="spellEnd"/>
-      <w:r>
-        <w:t xml:space="preserve"> </w:t>
-      </w:r>
-      <w:proofErr w:type="spellStart"/>
-      <w:r>
-        <w:t>mátrix</w:t>
-      </w:r>
-      <w:proofErr w:type="spellEnd"/>
+        <w:t>Szerep-funkció mátrix</w:t>
+      </w:r>
       <w:r>
         <w:t>:</w:t>
       </w:r>
@@ -5586,11 +4962,9 @@
             <w:pPr>
               <w:ind w:left="113" w:right="113"/>
             </w:pPr>
-            <w:proofErr w:type="spellStart"/>
             <w:r>
               <w:t>Regisztráció</w:t>
             </w:r>
-            <w:proofErr w:type="spellEnd"/>
           </w:p>
         </w:tc>
         <w:tc>
@@ -5626,11 +5000,9 @@
             <w:pPr>
               <w:ind w:left="113" w:right="113"/>
             </w:pPr>
-            <w:proofErr w:type="spellStart"/>
             <w:r>
               <w:t>Rendelés</w:t>
             </w:r>
-            <w:proofErr w:type="spellEnd"/>
           </w:p>
         </w:tc>
         <w:tc>
@@ -5647,7 +5019,6 @@
                 <w:lang w:val="hu-HU"/>
               </w:rPr>
             </w:pPr>
-            <w:proofErr w:type="spellStart"/>
             <w:r>
               <w:rPr>
                 <w:sz w:val="20"/>
@@ -5656,7 +5027,6 @@
               </w:rPr>
               <w:t>Koommentelés</w:t>
             </w:r>
-            <w:proofErr w:type="spellEnd"/>
           </w:p>
         </w:tc>
         <w:tc>
@@ -5679,18 +5049,8 @@
                 <w:szCs w:val="20"/>
                 <w:lang w:val="hu-HU"/>
               </w:rPr>
-              <w:t xml:space="preserve">Komment </w:t>
-            </w:r>
-            <w:proofErr w:type="spellStart"/>
-            <w:r>
-              <w:rPr>
-                <w:sz w:val="20"/>
-                <w:szCs w:val="20"/>
-                <w:lang w:val="hu-HU"/>
-              </w:rPr>
-              <w:t>trölése</w:t>
-            </w:r>
-            <w:proofErr w:type="spellEnd"/>
+              <w:t>Komment trölése</w:t>
+            </w:r>
           </w:p>
         </w:tc>
         <w:tc>
@@ -5707,23 +5067,13 @@
                 <w:lang w:val="hu-HU"/>
               </w:rPr>
             </w:pPr>
-            <w:proofErr w:type="spellStart"/>
-            <w:r>
-              <w:rPr>
-                <w:sz w:val="20"/>
-                <w:szCs w:val="20"/>
-                <w:lang w:val="hu-HU"/>
-              </w:rPr>
-              <w:t>User</w:t>
-            </w:r>
-            <w:proofErr w:type="spellEnd"/>
-            <w:r>
-              <w:rPr>
-                <w:sz w:val="20"/>
-                <w:szCs w:val="20"/>
-                <w:lang w:val="hu-HU"/>
-              </w:rPr>
-              <w:t xml:space="preserve"> törlése</w:t>
+            <w:r>
+              <w:rPr>
+                <w:sz w:val="20"/>
+                <w:szCs w:val="20"/>
+                <w:lang w:val="hu-HU"/>
+              </w:rPr>
+              <w:t>User törlése</w:t>
             </w:r>
           </w:p>
         </w:tc>
@@ -5840,7 +5190,6 @@
                 <w:lang w:val="hu-HU"/>
               </w:rPr>
             </w:pPr>
-            <w:proofErr w:type="spellStart"/>
             <w:r>
               <w:rPr>
                 <w:sz w:val="20"/>
@@ -5849,7 +5198,6 @@
               </w:rPr>
               <w:t>User</w:t>
             </w:r>
-            <w:proofErr w:type="spellEnd"/>
           </w:p>
         </w:tc>
         <w:tc>
@@ -6059,7 +5407,6 @@
                 <w:lang w:val="hu-HU"/>
               </w:rPr>
             </w:pPr>
-            <w:proofErr w:type="spellStart"/>
             <w:r>
               <w:rPr>
                 <w:sz w:val="20"/>
@@ -6068,7 +5415,6 @@
               </w:rPr>
               <w:t>Admin</w:t>
             </w:r>
-            <w:proofErr w:type="spellEnd"/>
           </w:p>
         </w:tc>
         <w:tc>
@@ -6753,19 +6099,9 @@
       <w:pPr>
         <w:pStyle w:val="Cmsor2"/>
       </w:pPr>
-      <w:proofErr w:type="spellStart"/>
-      <w:r>
-        <w:t>Funkció</w:t>
-      </w:r>
-      <w:proofErr w:type="spellEnd"/>
-      <w:r>
-        <w:t xml:space="preserve"> </w:t>
-      </w:r>
-      <w:proofErr w:type="spellStart"/>
-      <w:r>
-        <w:t>megadása</w:t>
-      </w:r>
-      <w:proofErr w:type="spellEnd"/>
+      <w:r>
+        <w:t>Funkció megadása</w:t>
+      </w:r>
     </w:p>
     <w:p>
       <w:pPr>
@@ -6795,33 +6131,24 @@
       <w:pPr>
         <w:pStyle w:val="Cmsor2"/>
       </w:pPr>
-      <w:proofErr w:type="spellStart"/>
       <w:r>
         <w:t>Képernyőtervek</w:t>
       </w:r>
-      <w:proofErr w:type="spellEnd"/>
     </w:p>
     <w:p>
       <w:pPr>
         <w:pStyle w:val="Cmsor2"/>
       </w:pPr>
-      <w:proofErr w:type="spellStart"/>
       <w:r>
         <w:t>Menütervek</w:t>
       </w:r>
-      <w:proofErr w:type="spellEnd"/>
     </w:p>
     <w:p>
       <w:pPr>
         <w:pStyle w:val="Cmsor2"/>
       </w:pPr>
-      <w:proofErr w:type="spellStart"/>
-      <w:r>
-        <w:t>Egyéb</w:t>
-      </w:r>
-      <w:proofErr w:type="spellEnd"/>
-      <w:r>
-        <w:t>:</w:t>
+      <w:r>
+        <w:t>Egyéb:</w:t>
       </w:r>
     </w:p>
     <w:p>

</xml_diff>